<commit_message>
added citations to the about page
</commit_message>
<xml_diff>
--- a/https.docx
+++ b/https.docx
@@ -25,6 +25,11 @@
     </w:p>
     <w:p/>
     <w:p>
+      <w:pPr>
+        <w:rPr>
+          <w:rStyle w:val="Hyperlink"/>
+        </w:rPr>
+      </w:pPr>
       <w:hyperlink r:id="rId6" w:history="1">
         <w:r>
           <w:rPr>
@@ -34,6 +39,24 @@
         </w:r>
       </w:hyperlink>
     </w:p>
+    <w:p>
+      <w:pPr>
+        <w:rPr>
+          <w:rStyle w:val="Hyperlink"/>
+        </w:rPr>
+      </w:pPr>
+    </w:p>
+    <w:p>
+      <w:hyperlink r:id="rId7" w:history="1">
+        <w:r>
+          <w:rPr>
+            <w:rStyle w:val="Hyperlink"/>
+          </w:rPr>
+          <w:t>https://www.instructables.com/Create-a-Twelve-Tone-melody-with-a-Twelve-Tone-Mat/</w:t>
+        </w:r>
+      </w:hyperlink>
+    </w:p>
+    <w:p/>
     <w:p/>
     <w:p/>
     <w:sectPr>
@@ -495,6 +518,18 @@
       <w:shd w:val="clear" w:color="auto" w:fill="E1DFDD"/>
     </w:rPr>
   </w:style>
+  <w:style w:type="character" w:styleId="FollowedHyperlink">
+    <w:name w:val="FollowedHyperlink"/>
+    <w:basedOn w:val="DefaultParagraphFont"/>
+    <w:uiPriority w:val="99"/>
+    <w:semiHidden/>
+    <w:unhideWhenUsed/>
+    <w:rsid w:val="00CC579D"/>
+    <w:rPr>
+      <w:color w:val="954F72" w:themeColor="followedHyperlink"/>
+      <w:u w:val="single"/>
+    </w:rPr>
+  </w:style>
 </w:styles>
 </file>
 

</xml_diff>

<commit_message>
changes to work document
</commit_message>
<xml_diff>
--- a/https.docx
+++ b/https.docx
@@ -25,6 +25,11 @@
     </w:p>
     <w:p/>
     <w:p>
+      <w:pPr>
+        <w:rPr>
+          <w:rStyle w:val="Hyperlink"/>
+        </w:rPr>
+      </w:pPr>
       <w:hyperlink r:id="rId6" w:history="1">
         <w:r>
           <w:rPr>
@@ -34,6 +39,24 @@
         </w:r>
       </w:hyperlink>
     </w:p>
+    <w:p>
+      <w:pPr>
+        <w:rPr>
+          <w:rStyle w:val="Hyperlink"/>
+        </w:rPr>
+      </w:pPr>
+    </w:p>
+    <w:p>
+      <w:hyperlink r:id="rId7" w:history="1">
+        <w:r>
+          <w:rPr>
+            <w:rStyle w:val="Hyperlink"/>
+          </w:rPr>
+          <w:t>https://www.instructables.com/Create-a-Twelve-Tone-melody-with-a-Twelve-Tone-Mat/</w:t>
+        </w:r>
+      </w:hyperlink>
+    </w:p>
+    <w:p/>
     <w:p/>
     <w:p/>
     <w:sectPr>
@@ -495,6 +518,18 @@
       <w:shd w:val="clear" w:color="auto" w:fill="E1DFDD"/>
     </w:rPr>
   </w:style>
+  <w:style w:type="character" w:styleId="FollowedHyperlink">
+    <w:name w:val="FollowedHyperlink"/>
+    <w:basedOn w:val="DefaultParagraphFont"/>
+    <w:uiPriority w:val="99"/>
+    <w:semiHidden/>
+    <w:unhideWhenUsed/>
+    <w:rsid w:val="00CC579D"/>
+    <w:rPr>
+      <w:color w:val="954F72" w:themeColor="followedHyperlink"/>
+      <w:u w:val="single"/>
+    </w:rPr>
+  </w:style>
 </w:styles>
 </file>
 

</xml_diff>

<commit_message>
completed citations for websites
</commit_message>
<xml_diff>
--- a/https.docx
+++ b/https.docx
@@ -57,6 +57,19 @@
       </w:hyperlink>
     </w:p>
     <w:p/>
+    <w:p>
+      <w:hyperlink r:id="rId8" w:history="1">
+        <w:r>
+          <w:rPr>
+            <w:rStyle w:val="Hyperlink"/>
+          </w:rPr>
+          <w:t>https://creativecommons.org/licenses/by-sa/3.0/</w:t>
+        </w:r>
+      </w:hyperlink>
+      <w:r>
+        <w:t xml:space="preserve"> </w:t>
+      </w:r>
+    </w:p>
     <w:p/>
     <w:p/>
     <w:sectPr>

</xml_diff>